<commit_message>
Test the new approach with refine poly
</commit_message>
<xml_diff>
--- a/document.docx
+++ b/document.docx
@@ -1,64 +1,181 @@
 
 <file path=word/document.xml><?xml version="1.0" encoding="utf-8"?>
-<w:document xmlns:wpc="http://schemas.microsoft.com/office/word/2010/wordprocessingCanvas" xmlns:cx="http://schemas.microsoft.com/office/drawing/2014/chartex" xmlns:cx1="http://schemas.microsoft.com/office/drawing/2015/9/8/chartex" xmlns:cx2="http://schemas.microsoft.com/office/drawing/2015/10/21/chartex" xmlns:cx3="http://schemas.microsoft.com/office/drawing/2016/5/9/chartex" xmlns:cx4="http://schemas.microsoft.com/office/drawing/2016/5/10/chartex" xmlns:cx5="http://schemas.microsoft.com/office/drawing/2016/5/11/chartex" xmlns:cx6="http://schemas.microsoft.com/office/drawing/2016/5/12/chartex" xmlns:cx7="http://schemas.microsoft.com/office/drawing/2016/5/13/chartex" xmlns:cx8="http://schemas.microsoft.com/office/drawing/2016/5/14/chartex" xmlns:mc="http://schemas.openxmlformats.org/markup-compatibility/2006" xmlns:aink="http://schemas.microsoft.com/office/drawing/2016/ink" xmlns:am3d="http://schemas.microsoft.com/office/drawing/2017/model3d" xmlns:o="urn:schemas-microsoft-com:office:office" xmlns:r="http://schemas.openxmlformats.org/officeDocument/2006/relationships" xmlns:m="http://schemas.openxmlformats.org/officeDocument/2006/math" xmlns:v="urn:schemas-microsoft-com:vml" xmlns:wp14="http://schemas.microsoft.com/office/word/2010/wordprocessingDrawing" xmlns:wp="http://schemas.openxmlformats.org/drawingml/2006/wordprocessingDrawing" xmlns:w10="urn:schemas-microsoft-com:office:word" xmlns:w="http://schemas.openxmlformats.org/wordprocessingml/2006/main" xmlns:w14="http://schemas.microsoft.com/office/word/2010/wordml" xmlns:w15="http://schemas.microsoft.com/office/word/2012/wordml" xmlns:w16cid="http://schemas.microsoft.com/office/word/2016/wordml/cid" xmlns:w16se="http://schemas.microsoft.com/office/word/2015/wordml/symex" xmlns:wpg="http://schemas.microsoft.com/office/word/2010/wordprocessingGroup" xmlns:wpi="http://schemas.microsoft.com/office/word/2010/wordprocessingInk" xmlns:wne="http://schemas.microsoft.com/office/word/2006/wordml" xmlns:wps="http://schemas.microsoft.com/office/word/2010/wordprocessingShape" mc:Ignorable="w14 w15 w16se w16cid wp14">
+<w:document xmlns:wpc="http://schemas.microsoft.com/office/word/2010/wordprocessingCanvas" xmlns:cx="http://schemas.microsoft.com/office/drawing/2014/chartex" xmlns:cx1="http://schemas.microsoft.com/office/drawing/2015/9/8/chartex" xmlns:cx2="http://schemas.microsoft.com/office/drawing/2015/10/21/chartex" xmlns:cx3="http://schemas.microsoft.com/office/drawing/2016/5/9/chartex" xmlns:cx4="http://schemas.microsoft.com/office/drawing/2016/5/10/chartex" xmlns:cx5="http://schemas.microsoft.com/office/drawing/2016/5/11/chartex" xmlns:cx6="http://schemas.microsoft.com/office/drawing/2016/5/12/chartex" xmlns:cx7="http://schemas.microsoft.com/office/drawing/2016/5/13/chartex" xmlns:cx8="http://schemas.microsoft.com/office/drawing/2016/5/14/chartex" xmlns:mc="http://schemas.openxmlformats.org/markup-compatibility/2006" xmlns:aink="http://schemas.microsoft.com/office/drawing/2016/ink" xmlns:am3d="http://schemas.microsoft.com/office/drawing/2017/model3d" xmlns:o="urn:schemas-microsoft-com:office:office" xmlns:r="http://schemas.openxmlformats.org/officeDocument/2006/relationships" xmlns:m="http://schemas.openxmlformats.org/officeDocument/2006/math" xmlns:v="urn:schemas-microsoft-com:vml" xmlns:wp14="http://schemas.microsoft.com/office/word/2010/wordprocessingDrawing" xmlns:wp="http://schemas.openxmlformats.org/drawingml/2006/wordprocessingDrawing" xmlns:w10="urn:schemas-microsoft-com:office:word" xmlns:w="http://schemas.openxmlformats.org/wordprocessingml/2006/main" xmlns:w14="http://schemas.microsoft.com/office/word/2010/wordml" xmlns:w15="http://schemas.microsoft.com/office/word/2012/wordml" xmlns:w16cex="http://schemas.microsoft.com/office/word/2018/wordml/cex" xmlns:w16cid="http://schemas.microsoft.com/office/word/2016/wordml/cid" xmlns:w16="http://schemas.microsoft.com/office/word/2018/wordml" xmlns:w16se="http://schemas.microsoft.com/office/word/2015/wordml/symex" xmlns:wpg="http://schemas.microsoft.com/office/word/2010/wordprocessingGroup" xmlns:wpi="http://schemas.microsoft.com/office/word/2010/wordprocessingInk" xmlns:wne="http://schemas.microsoft.com/office/word/2006/wordml" xmlns:wps="http://schemas.microsoft.com/office/word/2010/wordprocessingShape" mc:Ignorable="w14 w15 w16se w16cid w16 w16cex wp14">
   <w:body>
     <w:p>
-      <w:r>
-        <w:t>deepcegar_imp1.py:</w:t>
+      <w:pPr>
+        <w:rPr>
+          <w:lang w:val="en-US"/>
+        </w:rPr>
+      </w:pPr>
+      <w:r>
+        <w:rPr>
+          <w:lang w:val="en-US"/>
+        </w:rPr>
+        <w:t>Limitation:</w:t>
       </w:r>
     </w:p>
     <w:p>
+      <w:pPr>
+        <w:pStyle w:val="ListParagraph"/>
+        <w:numPr>
+          <w:ilvl w:val="0"/>
+          <w:numId w:val="1"/>
+        </w:numPr>
+        <w:rPr>
+          <w:lang w:val="en-US"/>
+        </w:rPr>
+      </w:pPr>
+      <w:r>
+        <w:rPr>
+          <w:lang w:val="en-US"/>
+        </w:rPr>
+        <w:t xml:space="preserve">The data that SVM need to separate may not possible to separate linearly </w:t>
+      </w:r>
+      <w:r>
+        <w:rPr>
+          <w:lang w:val="en-US"/>
+        </w:rPr>
+        <w:t xml:space="preserve">(Ex: </w:t>
+      </w:r>
       <w:proofErr w:type="spellStart"/>
-      <w:proofErr w:type="gramStart"/>
-      <w:r>
-        <w:t>self.lw</w:t>
+      <w:r>
+        <w:rPr>
+          <w:lang w:val="en-US"/>
+        </w:rPr>
+        <w:t>spec_Cegar</w:t>
       </w:r>
       <w:proofErr w:type="spellEnd"/>
-      <w:proofErr w:type="gramEnd"/>
-      <w:r>
-        <w:t>: l lower bound, Array(n) type with n is the number of neuron in that layer</w:t>
+      <w:r>
+        <w:rPr>
+          <w:lang w:val="en-US"/>
+        </w:rPr>
+        <w:t>, layer 2)</w:t>
       </w:r>
     </w:p>
     <w:p>
+      <w:pPr>
+        <w:pStyle w:val="ListParagraph"/>
+        <w:numPr>
+          <w:ilvl w:val="0"/>
+          <w:numId w:val="1"/>
+        </w:numPr>
+        <w:rPr>
+          <w:lang w:val="en-US"/>
+        </w:rPr>
+      </w:pPr>
+      <w:r>
+        <w:rPr>
+          <w:lang w:val="en-US"/>
+        </w:rPr>
+        <w:t xml:space="preserve">The bound of input layer of P2 don’t represent the real bound of that layer cause they don’t have depend constraint from previous layer (Ex: </w:t>
+      </w:r>
       <w:proofErr w:type="spellStart"/>
-      <w:proofErr w:type="gramStart"/>
-      <w:r>
-        <w:t>self.up</w:t>
+      <w:r>
+        <w:rPr>
+          <w:lang w:val="en-US"/>
+        </w:rPr>
+        <w:t>spec_Cegar</w:t>
       </w:r>
       <w:proofErr w:type="spellEnd"/>
-      <w:proofErr w:type="gramEnd"/>
-      <w:r>
-        <w:t>: u … same</w:t>
+      <w:r>
+        <w:rPr>
+          <w:lang w:val="en-US"/>
+        </w:rPr>
+        <w:t>, layer 3)</w:t>
       </w:r>
     </w:p>
-    <w:p/>
     <w:p>
-      <w:proofErr w:type="spellStart"/>
-      <w:r>
-        <w:t>self.lt</w:t>
-      </w:r>
-      <w:proofErr w:type="spellEnd"/>
-      <w:r>
-        <w:t xml:space="preserve">: a&lt;= constraint, </w:t>
-      </w:r>
-      <w:proofErr w:type="gramStart"/>
-      <w:r>
-        <w:t>Array(</w:t>
-      </w:r>
-      <w:proofErr w:type="gramEnd"/>
-      <w:r>
-        <w:t xml:space="preserve">n, m) type </w:t>
-      </w:r>
-      <w:r>
-        <w:t>with n is the number of neuron in that layer</w:t>
-      </w:r>
-      <w:r>
-        <w:t xml:space="preserve"> and m is the number of coefficient(number of neuron in the previous layer + 1)</w:t>
-      </w:r>
-      <w:bookmarkStart w:id="0" w:name="_GoBack"/>
-      <w:bookmarkEnd w:id="0"/>
+      <w:pPr>
+        <w:pStyle w:val="ListParagraph"/>
+        <w:numPr>
+          <w:ilvl w:val="0"/>
+          <w:numId w:val="1"/>
+        </w:numPr>
+        <w:rPr>
+          <w:lang w:val="en-US"/>
+        </w:rPr>
+      </w:pPr>
+      <w:r>
+        <w:rPr>
+          <w:lang w:val="en-US"/>
+        </w:rPr>
+        <w:t>The area which P1=&gt;f and the area which P2&amp;f =&gt; f may not intersect which cause this approach unprovable</w:t>
+      </w:r>
     </w:p>
-    <w:p/>
+    <w:p>
+      <w:pPr>
+        <w:rPr>
+          <w:lang w:val="en-US"/>
+        </w:rPr>
+      </w:pPr>
+      <w:r>
+        <w:rPr>
+          <w:lang w:val="en-US"/>
+        </w:rPr>
+        <w:t>Counter:</w:t>
+      </w:r>
+    </w:p>
+    <w:p>
+      <w:pPr>
+        <w:pStyle w:val="ListParagraph"/>
+        <w:numPr>
+          <w:ilvl w:val="0"/>
+          <w:numId w:val="1"/>
+        </w:numPr>
+        <w:rPr>
+          <w:lang w:val="en-US"/>
+        </w:rPr>
+      </w:pPr>
+      <w:r>
+        <w:rPr>
+          <w:lang w:val="en-US"/>
+        </w:rPr>
+        <w:t>May counter those limit by choosing different layer and neuron</w:t>
+      </w:r>
+      <w:r>
+        <w:rPr>
+          <w:lang w:val="en-US"/>
+        </w:rPr>
+        <w:t xml:space="preserve"> </w:t>
+      </w:r>
+    </w:p>
+    <w:p>
+      <w:pPr>
+        <w:pStyle w:val="ListParagraph"/>
+        <w:numPr>
+          <w:ilvl w:val="0"/>
+          <w:numId w:val="1"/>
+        </w:numPr>
+        <w:rPr>
+          <w:lang w:val="en-US"/>
+        </w:rPr>
+      </w:pPr>
+      <w:r>
+        <w:rPr>
+          <w:lang w:val="en-US"/>
+        </w:rPr>
+        <w:t>After experiment, choosing different layer and neuron just make it run faster but not make it perform better. It cannot verify those that it can with the chose one</w:t>
+      </w:r>
+    </w:p>
+    <w:p>
+      <w:pPr>
+        <w:pStyle w:val="ListParagraph"/>
+        <w:numPr>
+          <w:ilvl w:val="0"/>
+          <w:numId w:val="1"/>
+        </w:numPr>
+        <w:rPr>
+          <w:lang w:val="en-US"/>
+        </w:rPr>
+      </w:pPr>
+      <w:r>
+        <w:rPr>
+          <w:lang w:val="en-US"/>
+        </w:rPr>
+        <w:t xml:space="preserve"> </w:t>
+      </w:r>
+    </w:p>
     <w:sectPr>
       <w:pgSz w:w="11906" w:h="16838"/>
       <w:pgMar w:top="1440" w:right="1440" w:bottom="1440" w:left="1440" w:header="708" w:footer="708" w:gutter="0"/>
@@ -69,8 +186,128 @@
 </w:document>
 </file>
 
+<file path=word/numbering.xml><?xml version="1.0" encoding="utf-8"?>
+<w:numbering xmlns:wpc="http://schemas.microsoft.com/office/word/2010/wordprocessingCanvas" xmlns:cx="http://schemas.microsoft.com/office/drawing/2014/chartex" xmlns:cx1="http://schemas.microsoft.com/office/drawing/2015/9/8/chartex" xmlns:cx2="http://schemas.microsoft.com/office/drawing/2015/10/21/chartex" xmlns:cx3="http://schemas.microsoft.com/office/drawing/2016/5/9/chartex" xmlns:cx4="http://schemas.microsoft.com/office/drawing/2016/5/10/chartex" xmlns:cx5="http://schemas.microsoft.com/office/drawing/2016/5/11/chartex" xmlns:cx6="http://schemas.microsoft.com/office/drawing/2016/5/12/chartex" xmlns:cx7="http://schemas.microsoft.com/office/drawing/2016/5/13/chartex" xmlns:cx8="http://schemas.microsoft.com/office/drawing/2016/5/14/chartex" xmlns:mc="http://schemas.openxmlformats.org/markup-compatibility/2006" xmlns:aink="http://schemas.microsoft.com/office/drawing/2016/ink" xmlns:am3d="http://schemas.microsoft.com/office/drawing/2017/model3d" xmlns:o="urn:schemas-microsoft-com:office:office" xmlns:r="http://schemas.openxmlformats.org/officeDocument/2006/relationships" xmlns:m="http://schemas.openxmlformats.org/officeDocument/2006/math" xmlns:v="urn:schemas-microsoft-com:vml" xmlns:wp14="http://schemas.microsoft.com/office/word/2010/wordprocessingDrawing" xmlns:wp="http://schemas.openxmlformats.org/drawingml/2006/wordprocessingDrawing" xmlns:w10="urn:schemas-microsoft-com:office:word" xmlns:w="http://schemas.openxmlformats.org/wordprocessingml/2006/main" xmlns:w14="http://schemas.microsoft.com/office/word/2010/wordml" xmlns:w15="http://schemas.microsoft.com/office/word/2012/wordml" xmlns:w16cex="http://schemas.microsoft.com/office/word/2018/wordml/cex" xmlns:w16cid="http://schemas.microsoft.com/office/word/2016/wordml/cid" xmlns:w16="http://schemas.microsoft.com/office/word/2018/wordml" xmlns:w16se="http://schemas.microsoft.com/office/word/2015/wordml/symex" xmlns:wpg="http://schemas.microsoft.com/office/word/2010/wordprocessingGroup" xmlns:wpi="http://schemas.microsoft.com/office/word/2010/wordprocessingInk" xmlns:wne="http://schemas.microsoft.com/office/word/2006/wordml" xmlns:wps="http://schemas.microsoft.com/office/word/2010/wordprocessingShape" mc:Ignorable="w14 w15 w16se w16cid w16 w16cex wp14">
+  <w:abstractNum w:abstractNumId="0" w15:restartNumberingAfterBreak="0">
+    <w:nsid w:val="1CB46DE6"/>
+    <w:multiLevelType w:val="hybridMultilevel"/>
+    <w:tmpl w:val="9D86AB0E"/>
+    <w:lvl w:ilvl="0" w:tplc="C1320EC2">
+      <w:numFmt w:val="bullet"/>
+      <w:lvlText w:val="-"/>
+      <w:lvlJc w:val="left"/>
+      <w:pPr>
+        <w:ind w:left="720" w:hanging="360"/>
+      </w:pPr>
+      <w:rPr>
+        <w:rFonts w:ascii="Calibri" w:eastAsiaTheme="minorHAnsi" w:hAnsi="Calibri" w:cs="Calibri" w:hint="default"/>
+      </w:rPr>
+    </w:lvl>
+    <w:lvl w:ilvl="1" w:tplc="48090003" w:tentative="1">
+      <w:start w:val="1"/>
+      <w:numFmt w:val="bullet"/>
+      <w:lvlText w:val="o"/>
+      <w:lvlJc w:val="left"/>
+      <w:pPr>
+        <w:ind w:left="1440" w:hanging="360"/>
+      </w:pPr>
+      <w:rPr>
+        <w:rFonts w:ascii="Courier New" w:hAnsi="Courier New" w:cs="Courier New" w:hint="default"/>
+      </w:rPr>
+    </w:lvl>
+    <w:lvl w:ilvl="2" w:tplc="48090005" w:tentative="1">
+      <w:start w:val="1"/>
+      <w:numFmt w:val="bullet"/>
+      <w:lvlText w:val=""/>
+      <w:lvlJc w:val="left"/>
+      <w:pPr>
+        <w:ind w:left="2160" w:hanging="360"/>
+      </w:pPr>
+      <w:rPr>
+        <w:rFonts w:ascii="Wingdings" w:hAnsi="Wingdings" w:hint="default"/>
+      </w:rPr>
+    </w:lvl>
+    <w:lvl w:ilvl="3" w:tplc="48090001" w:tentative="1">
+      <w:start w:val="1"/>
+      <w:numFmt w:val="bullet"/>
+      <w:lvlText w:val=""/>
+      <w:lvlJc w:val="left"/>
+      <w:pPr>
+        <w:ind w:left="2880" w:hanging="360"/>
+      </w:pPr>
+      <w:rPr>
+        <w:rFonts w:ascii="Symbol" w:hAnsi="Symbol" w:hint="default"/>
+      </w:rPr>
+    </w:lvl>
+    <w:lvl w:ilvl="4" w:tplc="48090003" w:tentative="1">
+      <w:start w:val="1"/>
+      <w:numFmt w:val="bullet"/>
+      <w:lvlText w:val="o"/>
+      <w:lvlJc w:val="left"/>
+      <w:pPr>
+        <w:ind w:left="3600" w:hanging="360"/>
+      </w:pPr>
+      <w:rPr>
+        <w:rFonts w:ascii="Courier New" w:hAnsi="Courier New" w:cs="Courier New" w:hint="default"/>
+      </w:rPr>
+    </w:lvl>
+    <w:lvl w:ilvl="5" w:tplc="48090005" w:tentative="1">
+      <w:start w:val="1"/>
+      <w:numFmt w:val="bullet"/>
+      <w:lvlText w:val=""/>
+      <w:lvlJc w:val="left"/>
+      <w:pPr>
+        <w:ind w:left="4320" w:hanging="360"/>
+      </w:pPr>
+      <w:rPr>
+        <w:rFonts w:ascii="Wingdings" w:hAnsi="Wingdings" w:hint="default"/>
+      </w:rPr>
+    </w:lvl>
+    <w:lvl w:ilvl="6" w:tplc="48090001" w:tentative="1">
+      <w:start w:val="1"/>
+      <w:numFmt w:val="bullet"/>
+      <w:lvlText w:val=""/>
+      <w:lvlJc w:val="left"/>
+      <w:pPr>
+        <w:ind w:left="5040" w:hanging="360"/>
+      </w:pPr>
+      <w:rPr>
+        <w:rFonts w:ascii="Symbol" w:hAnsi="Symbol" w:hint="default"/>
+      </w:rPr>
+    </w:lvl>
+    <w:lvl w:ilvl="7" w:tplc="48090003" w:tentative="1">
+      <w:start w:val="1"/>
+      <w:numFmt w:val="bullet"/>
+      <w:lvlText w:val="o"/>
+      <w:lvlJc w:val="left"/>
+      <w:pPr>
+        <w:ind w:left="5760" w:hanging="360"/>
+      </w:pPr>
+      <w:rPr>
+        <w:rFonts w:ascii="Courier New" w:hAnsi="Courier New" w:cs="Courier New" w:hint="default"/>
+      </w:rPr>
+    </w:lvl>
+    <w:lvl w:ilvl="8" w:tplc="48090005" w:tentative="1">
+      <w:start w:val="1"/>
+      <w:numFmt w:val="bullet"/>
+      <w:lvlText w:val=""/>
+      <w:lvlJc w:val="left"/>
+      <w:pPr>
+        <w:ind w:left="6480" w:hanging="360"/>
+      </w:pPr>
+      <w:rPr>
+        <w:rFonts w:ascii="Wingdings" w:hAnsi="Wingdings" w:hint="default"/>
+      </w:rPr>
+    </w:lvl>
+  </w:abstractNum>
+  <w:num w:numId="1">
+    <w:abstractNumId w:val="0"/>
+  </w:num>
+</w:numbering>
+</file>
+
 <file path=word/styles.xml><?xml version="1.0" encoding="utf-8"?>
-<w:styles xmlns:mc="http://schemas.openxmlformats.org/markup-compatibility/2006" xmlns:r="http://schemas.openxmlformats.org/officeDocument/2006/relationships" xmlns:w="http://schemas.openxmlformats.org/wordprocessingml/2006/main" xmlns:w14="http://schemas.microsoft.com/office/word/2010/wordml" xmlns:w15="http://schemas.microsoft.com/office/word/2012/wordml" xmlns:w16cid="http://schemas.microsoft.com/office/word/2016/wordml/cid" xmlns:w16se="http://schemas.microsoft.com/office/word/2015/wordml/symex" mc:Ignorable="w14 w15 w16se w16cid">
+<w:styles xmlns:mc="http://schemas.openxmlformats.org/markup-compatibility/2006" xmlns:r="http://schemas.openxmlformats.org/officeDocument/2006/relationships" xmlns:w="http://schemas.openxmlformats.org/wordprocessingml/2006/main" xmlns:w14="http://schemas.microsoft.com/office/word/2010/wordml" xmlns:w15="http://schemas.microsoft.com/office/word/2012/wordml" xmlns:w16cex="http://schemas.microsoft.com/office/word/2018/wordml/cex" xmlns:w16cid="http://schemas.microsoft.com/office/word/2016/wordml/cid" xmlns:w16="http://schemas.microsoft.com/office/word/2018/wordml" xmlns:w16se="http://schemas.microsoft.com/office/word/2015/wordml/symex" mc:Ignorable="w14 w15 w16se w16cid w16 w16cex">
   <w:docDefaults>
     <w:rPrDefault>
       <w:rPr>
@@ -495,6 +732,17 @@
     <w:semiHidden/>
     <w:unhideWhenUsed/>
   </w:style>
+  <w:style w:type="paragraph" w:styleId="ListParagraph">
+    <w:name w:val="List Paragraph"/>
+    <w:basedOn w:val="Normal"/>
+    <w:uiPriority w:val="34"/>
+    <w:qFormat/>
+    <w:rsid w:val="00717E11"/>
+    <w:pPr>
+      <w:ind w:left="720"/>
+      <w:contextualSpacing/>
+    </w:pPr>
+  </w:style>
 </w:styles>
 </file>
 

</xml_diff>